<commit_message>
Updated CV document and added transparent backgound
</commit_message>
<xml_diff>
--- a/public/Docs/VERMONT_PHIL_PAGUILIGAN_(CV).docx
+++ b/public/Docs/VERMONT_PHIL_PAGUILIGAN_(CV).docx
@@ -145,6 +145,7 @@
           <w:shd w:val="clear" w:color="auto" w:fill="FFFFFF"/>
         </w:rPr>
       </w:pPr>
+      <w:proofErr w:type="gramStart"/>
       <w:r>
         <w:rPr>
           <w:color w:val="000000" w:themeColor="text1"/>
@@ -173,6 +174,7 @@
           </w:rPr>
           <w:t>vermont.paguiligan@gmail.com</w:t>
         </w:r>
+        <w:proofErr w:type="gramEnd"/>
       </w:hyperlink>
     </w:p>
     <w:p>
@@ -185,6 +187,7 @@
           <w:szCs w:val="22"/>
         </w:rPr>
       </w:pPr>
+      <w:proofErr w:type="spellStart"/>
       <w:r>
         <w:rPr>
           <w:color w:val="000000" w:themeColor="text1"/>
@@ -192,7 +195,17 @@
           <w:szCs w:val="22"/>
           <w:shd w:val="clear" w:color="auto" w:fill="FFFFFF"/>
         </w:rPr>
-        <w:t>Mandaluyong City</w:t>
+        <w:t>Mandaluyong</w:t>
+      </w:r>
+      <w:proofErr w:type="spellEnd"/>
+      <w:r>
+        <w:rPr>
+          <w:color w:val="000000" w:themeColor="text1"/>
+          <w:sz w:val="22"/>
+          <w:szCs w:val="22"/>
+          <w:shd w:val="clear" w:color="auto" w:fill="FFFFFF"/>
+        </w:rPr>
+        <w:t xml:space="preserve"> City</w:t>
       </w:r>
     </w:p>
     <w:p>
@@ -267,7 +280,16 @@
           <w:sz w:val="28"/>
           <w:szCs w:val="22"/>
         </w:rPr>
-        <w:t xml:space="preserve"> DEVELOPER</w:t>
+        <w:t xml:space="preserve"> </w:t>
+      </w:r>
+      <w:r>
+        <w:rPr>
+          <w:b/>
+          <w:color w:val="000000" w:themeColor="text1"/>
+          <w:sz w:val="28"/>
+          <w:szCs w:val="22"/>
+        </w:rPr>
+        <w:t>SOFTWARE ENGINEER</w:t>
       </w:r>
     </w:p>
     <w:p>
@@ -788,14 +810,23 @@
           <w:rFonts w:ascii="Times New Roman" w:hAnsi="Times New Roman"/>
           <w:b/>
         </w:rPr>
-        <w:t xml:space="preserve"> Django, </w:t>
-      </w:r>
-      <w:r>
-        <w:rPr>
-          <w:rFonts w:ascii="Times New Roman" w:hAnsi="Times New Roman"/>
-          <w:b/>
-        </w:rPr>
-        <w:t xml:space="preserve"> Regular Expressions</w:t>
+        <w:t xml:space="preserve"> </w:t>
+      </w:r>
+      <w:r>
+        <w:rPr>
+          <w:rFonts w:ascii="Times New Roman" w:hAnsi="Times New Roman"/>
+          <w:b/>
+        </w:rPr>
+        <w:t xml:space="preserve"> </w:t>
+      </w:r>
+      <w:bookmarkStart w:id="0" w:name="_GoBack"/>
+      <w:bookmarkEnd w:id="0"/>
+      <w:r>
+        <w:rPr>
+          <w:rFonts w:ascii="Times New Roman" w:hAnsi="Times New Roman"/>
+          <w:b/>
+        </w:rPr>
+        <w:t>Regular Expressions</w:t>
       </w:r>
       <w:r>
         <w:rPr>
@@ -854,7 +885,23 @@
           <w:rFonts w:ascii="Times New Roman" w:hAnsi="Times New Roman"/>
           <w:b/>
         </w:rPr>
-        <w:t>(MySQL, PostgreSQL, SQLite)</w:t>
+        <w:t xml:space="preserve">(MySQL, </w:t>
+      </w:r>
+      <w:proofErr w:type="spellStart"/>
+      <w:r>
+        <w:rPr>
+          <w:rFonts w:ascii="Times New Roman" w:hAnsi="Times New Roman"/>
+          <w:b/>
+        </w:rPr>
+        <w:t>PostgreSQL</w:t>
+      </w:r>
+      <w:proofErr w:type="spellEnd"/>
+      <w:r>
+        <w:rPr>
+          <w:rFonts w:ascii="Times New Roman" w:hAnsi="Times New Roman"/>
+          <w:b/>
+        </w:rPr>
+        <w:t>, SQLite)</w:t>
       </w:r>
     </w:p>
     <w:p>
@@ -868,12 +915,37 @@
           <w:rFonts w:ascii="Times New Roman" w:hAnsi="Times New Roman"/>
         </w:rPr>
       </w:pPr>
-      <w:r>
-        <w:rPr>
-          <w:rFonts w:ascii="Times New Roman" w:hAnsi="Times New Roman"/>
-          <w:b/>
-        </w:rPr>
-        <w:t xml:space="preserve">NoSQL(MongoDB) </w:t>
+      <w:proofErr w:type="spellStart"/>
+      <w:r>
+        <w:rPr>
+          <w:rFonts w:ascii="Times New Roman" w:hAnsi="Times New Roman"/>
+          <w:b/>
+        </w:rPr>
+        <w:t>NoSQL</w:t>
+      </w:r>
+      <w:proofErr w:type="spellEnd"/>
+      <w:r>
+        <w:rPr>
+          <w:rFonts w:ascii="Times New Roman" w:hAnsi="Times New Roman"/>
+          <w:b/>
+        </w:rPr>
+        <w:t>(</w:t>
+      </w:r>
+      <w:proofErr w:type="spellStart"/>
+      <w:r>
+        <w:rPr>
+          <w:rFonts w:ascii="Times New Roman" w:hAnsi="Times New Roman"/>
+          <w:b/>
+        </w:rPr>
+        <w:t>MongoDB</w:t>
+      </w:r>
+      <w:proofErr w:type="spellEnd"/>
+      <w:r>
+        <w:rPr>
+          <w:rFonts w:ascii="Times New Roman" w:hAnsi="Times New Roman"/>
+          <w:b/>
+        </w:rPr>
+        <w:t xml:space="preserve">) </w:t>
       </w:r>
     </w:p>
     <w:p>
@@ -987,7 +1059,6 @@
           <w:rFonts w:ascii="Times New Roman" w:hAnsi="Times New Roman"/>
           <w:b/>
         </w:rPr>
-        <w:lastRenderedPageBreak/>
         <w:t>Authentication (</w:t>
       </w:r>
       <w:r>
@@ -995,8 +1066,17 @@
           <w:rFonts w:ascii="Times New Roman" w:hAnsi="Times New Roman"/>
           <w:b/>
         </w:rPr>
-        <w:t>Passport.js, OAuth</w:t>
-      </w:r>
+        <w:t xml:space="preserve">Passport.js, </w:t>
+      </w:r>
+      <w:proofErr w:type="spellStart"/>
+      <w:r>
+        <w:rPr>
+          <w:rFonts w:ascii="Times New Roman" w:hAnsi="Times New Roman"/>
+          <w:b/>
+        </w:rPr>
+        <w:t>OAuth</w:t>
+      </w:r>
+      <w:proofErr w:type="spellEnd"/>
       <w:r>
         <w:rPr>
           <w:rFonts w:ascii="Times New Roman" w:hAnsi="Times New Roman"/>
@@ -1016,13 +1096,16 @@
           <w:rFonts w:ascii="Times New Roman" w:hAnsi="Times New Roman"/>
         </w:rPr>
       </w:pPr>
-      <w:r>
-        <w:rPr>
-          <w:rFonts w:ascii="Times New Roman" w:hAnsi="Times New Roman"/>
-          <w:b/>
-        </w:rPr>
+      <w:proofErr w:type="spellStart"/>
+      <w:r>
+        <w:rPr>
+          <w:rFonts w:ascii="Times New Roman" w:hAnsi="Times New Roman"/>
+          <w:b/>
+        </w:rPr>
+        <w:lastRenderedPageBreak/>
         <w:t>jQuery</w:t>
       </w:r>
+      <w:proofErr w:type="spellEnd"/>
     </w:p>
     <w:p>
       <w:pPr>
@@ -1047,7 +1130,23 @@
           <w:rFonts w:ascii="Times New Roman" w:hAnsi="Times New Roman"/>
           <w:b/>
         </w:rPr>
-        <w:t>, RESTful API</w:t>
+        <w:t xml:space="preserve">, </w:t>
+      </w:r>
+      <w:proofErr w:type="spellStart"/>
+      <w:r>
+        <w:rPr>
+          <w:rFonts w:ascii="Times New Roman" w:hAnsi="Times New Roman"/>
+          <w:b/>
+        </w:rPr>
+        <w:t>RESTful</w:t>
+      </w:r>
+      <w:proofErr w:type="spellEnd"/>
+      <w:r>
+        <w:rPr>
+          <w:rFonts w:ascii="Times New Roman" w:hAnsi="Times New Roman"/>
+          <w:b/>
+        </w:rPr>
+        <w:t xml:space="preserve"> API</w:t>
       </w:r>
     </w:p>
     <w:p>
@@ -1205,8 +1304,6 @@
           <w:sz w:val="22"/>
         </w:rPr>
       </w:pPr>
-      <w:bookmarkStart w:id="0" w:name="_GoBack"/>
-      <w:bookmarkEnd w:id="0"/>
     </w:p>
     <w:p>
       <w:pPr>
@@ -1265,11 +1362,19 @@
         <w:tab/>
         <w:t xml:space="preserve">Python Programming, </w:t>
       </w:r>
-      <w:r>
-        <w:rPr>
-          <w:sz w:val="22"/>
-        </w:rPr>
-        <w:t>DataCamp (2020)</w:t>
+      <w:proofErr w:type="spellStart"/>
+      <w:r>
+        <w:rPr>
+          <w:sz w:val="22"/>
+        </w:rPr>
+        <w:t>DataCamp</w:t>
+      </w:r>
+      <w:proofErr w:type="spellEnd"/>
+      <w:r>
+        <w:rPr>
+          <w:sz w:val="22"/>
+        </w:rPr>
+        <w:t xml:space="preserve"> (2020)</w:t>
       </w:r>
     </w:p>
     <w:p>
@@ -1296,11 +1401,19 @@
         </w:rPr>
         <w:t xml:space="preserve">Writing Efficient Python Code, </w:t>
       </w:r>
-      <w:r>
-        <w:rPr>
-          <w:sz w:val="22"/>
-        </w:rPr>
-        <w:t>DataCamp (2020)</w:t>
+      <w:proofErr w:type="spellStart"/>
+      <w:r>
+        <w:rPr>
+          <w:sz w:val="22"/>
+        </w:rPr>
+        <w:t>DataCamp</w:t>
+      </w:r>
+      <w:proofErr w:type="spellEnd"/>
+      <w:r>
+        <w:rPr>
+          <w:sz w:val="22"/>
+        </w:rPr>
+        <w:t xml:space="preserve"> (2020)</w:t>
       </w:r>
     </w:p>
     <w:p>
@@ -1318,11 +1431,19 @@
         </w:rPr>
         <w:t xml:space="preserve">Responsive Web Design, </w:t>
       </w:r>
-      <w:r>
-        <w:rPr>
-          <w:sz w:val="22"/>
-        </w:rPr>
-        <w:t>freeCodeCamp (2020)</w:t>
+      <w:proofErr w:type="spellStart"/>
+      <w:r>
+        <w:rPr>
+          <w:sz w:val="22"/>
+        </w:rPr>
+        <w:t>freeCodeCamp</w:t>
+      </w:r>
+      <w:proofErr w:type="spellEnd"/>
+      <w:r>
+        <w:rPr>
+          <w:sz w:val="22"/>
+        </w:rPr>
+        <w:t xml:space="preserve"> (2020)</w:t>
       </w:r>
     </w:p>
     <w:p>
@@ -1513,8 +1634,18 @@
           <w:sz w:val="22"/>
           <w:szCs w:val="22"/>
         </w:rPr>
-        <w:t>Ayala Alabang</w:t>
-      </w:r>
+        <w:t xml:space="preserve">Ayala </w:t>
+      </w:r>
+      <w:proofErr w:type="spellStart"/>
+      <w:r>
+        <w:rPr>
+          <w:color w:val="000000" w:themeColor="text1"/>
+          <w:sz w:val="22"/>
+          <w:szCs w:val="22"/>
+        </w:rPr>
+        <w:t>Alabang</w:t>
+      </w:r>
+      <w:proofErr w:type="spellEnd"/>
     </w:p>
     <w:p>
       <w:pPr>
@@ -1690,8 +1821,18 @@
           <w:sz w:val="22"/>
           <w:szCs w:val="22"/>
         </w:rPr>
-        <w:t>Ayala Alabang</w:t>
-      </w:r>
+        <w:t xml:space="preserve">Ayala </w:t>
+      </w:r>
+      <w:proofErr w:type="spellStart"/>
+      <w:r>
+        <w:rPr>
+          <w:color w:val="000000" w:themeColor="text1"/>
+          <w:sz w:val="22"/>
+          <w:szCs w:val="22"/>
+        </w:rPr>
+        <w:t>Alabang</w:t>
+      </w:r>
+      <w:proofErr w:type="spellEnd"/>
     </w:p>
     <w:p>
       <w:pPr>
@@ -2052,12 +2193,21 @@
           <w:sz w:val="22"/>
         </w:rPr>
       </w:pPr>
-      <w:r>
-        <w:rPr>
-          <w:b/>
-          <w:sz w:val="22"/>
-        </w:rPr>
-        <w:t>Bago City Cable TV, Inc.,</w:t>
+      <w:proofErr w:type="spellStart"/>
+      <w:r>
+        <w:rPr>
+          <w:b/>
+          <w:sz w:val="22"/>
+        </w:rPr>
+        <w:t>Bago</w:t>
+      </w:r>
+      <w:proofErr w:type="spellEnd"/>
+      <w:r>
+        <w:rPr>
+          <w:b/>
+          <w:sz w:val="22"/>
+        </w:rPr>
+        <w:t xml:space="preserve"> City Cable TV, Inc.,</w:t>
       </w:r>
       <w:r>
         <w:rPr>
@@ -2222,8 +2372,17 @@
           <w:b/>
           <w:sz w:val="22"/>
         </w:rPr>
-        <w:t>– Visayas</w:t>
-      </w:r>
+        <w:t xml:space="preserve">– </w:t>
+      </w:r>
+      <w:proofErr w:type="spellStart"/>
+      <w:r>
+        <w:rPr>
+          <w:b/>
+          <w:sz w:val="22"/>
+        </w:rPr>
+        <w:t>Visayas</w:t>
+      </w:r>
+      <w:proofErr w:type="spellEnd"/>
       <w:r>
         <w:rPr>
           <w:b/>
@@ -2382,14 +2541,25 @@
           <w:szCs w:val="22"/>
         </w:rPr>
       </w:pPr>
-      <w:r>
-        <w:rPr>
-          <w:b/>
-          <w:color w:val="000000" w:themeColor="text1"/>
-          <w:sz w:val="22"/>
-          <w:szCs w:val="22"/>
-        </w:rPr>
-        <w:t>Bago City Elementary School, 2003 – 2009</w:t>
+      <w:proofErr w:type="spellStart"/>
+      <w:r>
+        <w:rPr>
+          <w:b/>
+          <w:color w:val="000000" w:themeColor="text1"/>
+          <w:sz w:val="22"/>
+          <w:szCs w:val="22"/>
+        </w:rPr>
+        <w:t>Bago</w:t>
+      </w:r>
+      <w:proofErr w:type="spellEnd"/>
+      <w:r>
+        <w:rPr>
+          <w:b/>
+          <w:color w:val="000000" w:themeColor="text1"/>
+          <w:sz w:val="22"/>
+          <w:szCs w:val="22"/>
+        </w:rPr>
+        <w:t xml:space="preserve"> City Elementary School, 2003 – 2009</w:t>
       </w:r>
     </w:p>
     <w:p>
@@ -2668,8 +2838,32 @@
           <w:sz w:val="22"/>
         </w:rPr>
         <w:tab/>
-        <w:t>Malolos, Bulacan</w:t>
-      </w:r>
+      </w:r>
+      <w:proofErr w:type="spellStart"/>
+      <w:r>
+        <w:rPr>
+          <w:color w:val="000000" w:themeColor="text1"/>
+          <w:sz w:val="22"/>
+        </w:rPr>
+        <w:t>Malolos</w:t>
+      </w:r>
+      <w:proofErr w:type="spellEnd"/>
+      <w:r>
+        <w:rPr>
+          <w:color w:val="000000" w:themeColor="text1"/>
+          <w:sz w:val="22"/>
+        </w:rPr>
+        <w:t xml:space="preserve">, </w:t>
+      </w:r>
+      <w:proofErr w:type="spellStart"/>
+      <w:r>
+        <w:rPr>
+          <w:color w:val="000000" w:themeColor="text1"/>
+          <w:sz w:val="22"/>
+        </w:rPr>
+        <w:t>Bulacan</w:t>
+      </w:r>
+      <w:proofErr w:type="spellEnd"/>
     </w:p>
     <w:p>
       <w:pPr>
@@ -2869,7 +3063,16 @@
           <w:color w:val="000000" w:themeColor="text1"/>
           <w:sz w:val="22"/>
         </w:rPr>
-        <w:t>Ernesto Avenda</w:t>
+        <w:t xml:space="preserve">Ernesto </w:t>
+      </w:r>
+      <w:proofErr w:type="spellStart"/>
+      <w:r>
+        <w:rPr>
+          <w:b/>
+          <w:color w:val="000000" w:themeColor="text1"/>
+          <w:sz w:val="22"/>
+        </w:rPr>
+        <w:t>Avenda</w:t>
       </w:r>
       <w:r>
         <w:rPr>
@@ -2881,6 +3084,7 @@
         </w:rPr>
         <w:t>ño</w:t>
       </w:r>
+      <w:proofErr w:type="spellEnd"/>
     </w:p>
     <w:p>
       <w:pPr>
@@ -2964,13 +3168,23 @@
           <w:sz w:val="22"/>
         </w:rPr>
       </w:pPr>
-      <w:r>
-        <w:rPr>
-          <w:b/>
-          <w:color w:val="000000" w:themeColor="text1"/>
-          <w:sz w:val="22"/>
-        </w:rPr>
-        <w:t>Reynan Marcos</w:t>
+      <w:proofErr w:type="spellStart"/>
+      <w:r>
+        <w:rPr>
+          <w:b/>
+          <w:color w:val="000000" w:themeColor="text1"/>
+          <w:sz w:val="22"/>
+        </w:rPr>
+        <w:t>Reynan</w:t>
+      </w:r>
+      <w:proofErr w:type="spellEnd"/>
+      <w:r>
+        <w:rPr>
+          <w:b/>
+          <w:color w:val="000000" w:themeColor="text1"/>
+          <w:sz w:val="22"/>
+        </w:rPr>
+        <w:t xml:space="preserve"> Marcos</w:t>
       </w:r>
     </w:p>
     <w:p>
@@ -3048,13 +3262,23 @@
           <w:sz w:val="22"/>
         </w:rPr>
       </w:pPr>
-      <w:r>
-        <w:rPr>
-          <w:b/>
-          <w:color w:val="000000" w:themeColor="text1"/>
-          <w:sz w:val="22"/>
-        </w:rPr>
-        <w:t>Danilo Rodriguez</w:t>
+      <w:proofErr w:type="spellStart"/>
+      <w:r>
+        <w:rPr>
+          <w:b/>
+          <w:color w:val="000000" w:themeColor="text1"/>
+          <w:sz w:val="22"/>
+        </w:rPr>
+        <w:t>Danilo</w:t>
+      </w:r>
+      <w:proofErr w:type="spellEnd"/>
+      <w:r>
+        <w:rPr>
+          <w:b/>
+          <w:color w:val="000000" w:themeColor="text1"/>
+          <w:sz w:val="22"/>
+        </w:rPr>
+        <w:t xml:space="preserve"> Rodriguez</w:t>
       </w:r>
     </w:p>
     <w:p>
@@ -6950,7 +7174,7 @@
 </file>
 
 <file path=customXml/itemProps1.xml><?xml version="1.0" encoding="utf-8"?>
-<ds:datastoreItem xmlns:ds="http://schemas.openxmlformats.org/officeDocument/2006/customXml" ds:itemID="{81EF1136-6739-4486-B71E-1F10492C588A}">
+<ds:datastoreItem xmlns:ds="http://schemas.openxmlformats.org/officeDocument/2006/customXml" ds:itemID="{433C1A03-035F-495B-BD98-EA6B1EC147AF}">
   <ds:schemaRefs>
     <ds:schemaRef ds:uri="http://schemas.openxmlformats.org/officeDocument/2006/bibliography"/>
   </ds:schemaRefs>

</xml_diff>